<commit_message>
Bug fixes for last commit + Report UPDATED
</commit_message>
<xml_diff>
--- a/hw4/046746_hw4_312347982_312775364.docx
+++ b/hw4/046746_hw4_312347982_312775364.docx
@@ -1,6 +1,6 @@
 
 <file path=word/document.xml><?xml version="1.0" encoding="utf-8"?>
-<w:document xmlns:wpc="http://schemas.microsoft.com/office/word/2010/wordprocessingCanvas" xmlns:cx="http://schemas.microsoft.com/office/drawing/2014/chartex" xmlns:cx1="http://schemas.microsoft.com/office/drawing/2015/9/8/chartex" xmlns:cx2="http://schemas.microsoft.com/office/drawing/2015/10/21/chartex" xmlns:cx3="http://schemas.microsoft.com/office/drawing/2016/5/9/chartex" xmlns:cx4="http://schemas.microsoft.com/office/drawing/2016/5/10/chartex" xmlns:cx5="http://schemas.microsoft.com/office/drawing/2016/5/11/chartex" xmlns:cx6="http://schemas.microsoft.com/office/drawing/2016/5/12/chartex" xmlns:cx7="http://schemas.microsoft.com/office/drawing/2016/5/13/chartex" xmlns:cx8="http://schemas.microsoft.com/office/drawing/2016/5/14/chartex" xmlns:mc="http://schemas.openxmlformats.org/markup-compatibility/2006" xmlns:aink="http://schemas.microsoft.com/office/drawing/2016/ink" xmlns:am3d="http://schemas.microsoft.com/office/drawing/2017/model3d" xmlns:o="urn:schemas-microsoft-com:office:office" xmlns:r="http://schemas.openxmlformats.org/officeDocument/2006/relationships" xmlns:m="http://schemas.openxmlformats.org/officeDocument/2006/math" xmlns:v="urn:schemas-microsoft-com:vml" xmlns:wp14="http://schemas.microsoft.com/office/word/2010/wordprocessingDrawing" xmlns:wp="http://schemas.openxmlformats.org/drawingml/2006/wordprocessingDrawing" xmlns:w10="urn:schemas-microsoft-com:office:word" xmlns:w="http://schemas.openxmlformats.org/wordprocessingml/2006/main" xmlns:w14="http://schemas.microsoft.com/office/word/2010/wordml" xmlns:w15="http://schemas.microsoft.com/office/word/2012/wordml" xmlns:w16cex="http://schemas.microsoft.com/office/word/2018/wordml/cex" xmlns:w16cid="http://schemas.microsoft.com/office/word/2016/wordml/cid" xmlns:w16="http://schemas.microsoft.com/office/word/2018/wordml" xmlns:w16se="http://schemas.microsoft.com/office/word/2015/wordml/symex" xmlns:wpg="http://schemas.microsoft.com/office/word/2010/wordprocessingGroup" xmlns:wpi="http://schemas.microsoft.com/office/word/2010/wordprocessingInk" xmlns:wne="http://schemas.microsoft.com/office/word/2006/wordml" xmlns:wps="http://schemas.microsoft.com/office/word/2010/wordprocessingShape" mc:Ignorable="w14 w15 w16se w16cid w16 w16cex wp14">
+<w:document xmlns:wpc="http://schemas.microsoft.com/office/word/2010/wordprocessingCanvas" xmlns:cx="http://schemas.microsoft.com/office/drawing/2014/chartex" xmlns:cx1="http://schemas.microsoft.com/office/drawing/2015/9/8/chartex" xmlns:cx2="http://schemas.microsoft.com/office/drawing/2015/10/21/chartex" xmlns:cx3="http://schemas.microsoft.com/office/drawing/2016/5/9/chartex" xmlns:cx4="http://schemas.microsoft.com/office/drawing/2016/5/10/chartex" xmlns:cx5="http://schemas.microsoft.com/office/drawing/2016/5/11/chartex" xmlns:cx6="http://schemas.microsoft.com/office/drawing/2016/5/12/chartex" xmlns:cx7="http://schemas.microsoft.com/office/drawing/2016/5/13/chartex" xmlns:cx8="http://schemas.microsoft.com/office/drawing/2016/5/14/chartex" xmlns:mc="http://schemas.openxmlformats.org/markup-compatibility/2006" xmlns:aink="http://schemas.microsoft.com/office/drawing/2016/ink" xmlns:am3d="http://schemas.microsoft.com/office/drawing/2017/model3d" xmlns:o="urn:schemas-microsoft-com:office:office" xmlns:r="http://schemas.openxmlformats.org/officeDocument/2006/relationships" xmlns:m="http://schemas.openxmlformats.org/officeDocument/2006/math" xmlns:v="urn:schemas-microsoft-com:vml" xmlns:wp14="http://schemas.microsoft.com/office/word/2010/wordprocessingDrawing" xmlns:wp="http://schemas.openxmlformats.org/drawingml/2006/wordprocessingDrawing" xmlns:w10="urn:schemas-microsoft-com:office:word" xmlns:w="http://schemas.openxmlformats.org/wordprocessingml/2006/main" xmlns:w14="http://schemas.microsoft.com/office/word/2010/wordml" xmlns:w15="http://schemas.microsoft.com/office/word/2012/wordml" xmlns:w16cid="http://schemas.microsoft.com/office/word/2016/wordml/cid" xmlns:w16se="http://schemas.microsoft.com/office/word/2015/wordml/symex" xmlns:wpg="http://schemas.microsoft.com/office/word/2010/wordprocessingGroup" xmlns:wpi="http://schemas.microsoft.com/office/word/2010/wordprocessingInk" xmlns:wne="http://schemas.microsoft.com/office/word/2006/wordml" xmlns:wps="http://schemas.microsoft.com/office/word/2010/wordprocessingShape" mc:Ignorable="w14 w15 w16se w16cid wp14">
   <w:body>
     <w:p>
       <w:pPr>
@@ -41,14 +41,7 @@
     <w:p>
       <w:r>
         <w:tab/>
-      </w:r>
-      <w:proofErr w:type="spellStart"/>
-      <w:r>
-        <w:t>Gonen</w:t>
-      </w:r>
-      <w:proofErr w:type="spellEnd"/>
-      <w:r>
-        <w:t xml:space="preserve"> Weiss                  –    312347982</w:t>
+        <w:t>Gonen Weiss                  –    312347982</w:t>
       </w:r>
     </w:p>
     <w:p>
@@ -513,13 +506,7 @@
             <w:rPr>
               <w:rFonts w:ascii="Cambria Math" w:hAnsi="Cambria Math"/>
             </w:rPr>
-            <m:t>≡</m:t>
-          </m:r>
-          <m:r>
-            <w:rPr>
-              <w:rFonts w:ascii="Cambria Math" w:hAnsi="Cambria Math"/>
-            </w:rPr>
-            <m:t>H</m:t>
+            <m:t>≡H</m:t>
           </m:r>
           <m:sSubSup>
             <m:sSubSupPr>
@@ -859,19 +846,7 @@
                 <w:rPr>
                   <w:rFonts w:ascii="Cambria Math" w:eastAsiaTheme="minorEastAsia" w:hAnsi="Cambria Math"/>
                 </w:rPr>
-                <m:t>a⋅u+b</m:t>
-              </m:r>
-              <m:r>
-                <w:rPr>
-                  <w:rFonts w:ascii="Cambria Math" w:eastAsiaTheme="minorEastAsia" w:hAnsi="Cambria Math"/>
-                </w:rPr>
-                <m:t>⋅</m:t>
-              </m:r>
-              <m:r>
-                <w:rPr>
-                  <w:rFonts w:ascii="Cambria Math" w:eastAsiaTheme="minorEastAsia" w:hAnsi="Cambria Math"/>
-                </w:rPr>
-                <m:t>v+c</m:t>
+                <m:t>a⋅u+b⋅v+c</m:t>
               </m:r>
             </m:e>
           </m:d>
@@ -907,31 +882,7 @@
                 <w:rPr>
                   <w:rFonts w:ascii="Cambria Math" w:eastAsiaTheme="minorEastAsia" w:hAnsi="Cambria Math"/>
                 </w:rPr>
-                <m:t>d</m:t>
-              </m:r>
-              <m:r>
-                <w:rPr>
-                  <w:rFonts w:ascii="Cambria Math" w:eastAsiaTheme="minorEastAsia" w:hAnsi="Cambria Math"/>
-                </w:rPr>
-                <m:t>⋅</m:t>
-              </m:r>
-              <m:r>
-                <w:rPr>
-                  <w:rFonts w:ascii="Cambria Math" w:eastAsiaTheme="minorEastAsia" w:hAnsi="Cambria Math"/>
-                </w:rPr>
-                <m:t>u+e</m:t>
-              </m:r>
-              <m:r>
-                <w:rPr>
-                  <w:rFonts w:ascii="Cambria Math" w:eastAsiaTheme="minorEastAsia" w:hAnsi="Cambria Math"/>
-                </w:rPr>
-                <m:t>⋅</m:t>
-              </m:r>
-              <m:r>
-                <w:rPr>
-                  <w:rFonts w:ascii="Cambria Math" w:eastAsiaTheme="minorEastAsia" w:hAnsi="Cambria Math"/>
-                </w:rPr>
-                <m:t>v+f</m:t>
+                <m:t>d⋅u+e⋅v+f</m:t>
               </m:r>
             </m:e>
           </m:d>
@@ -951,31 +902,7 @@
             <w:rPr>
               <w:rFonts w:ascii="Cambria Math" w:eastAsiaTheme="minorEastAsia" w:hAnsi="Cambria Math"/>
             </w:rPr>
-            <m:t>1=γ(g</m:t>
-          </m:r>
-          <m:r>
-            <w:rPr>
-              <w:rFonts w:ascii="Cambria Math" w:eastAsiaTheme="minorEastAsia" w:hAnsi="Cambria Math"/>
-            </w:rPr>
-            <m:t>⋅</m:t>
-          </m:r>
-          <m:r>
-            <w:rPr>
-              <w:rFonts w:ascii="Cambria Math" w:eastAsiaTheme="minorEastAsia" w:hAnsi="Cambria Math"/>
-            </w:rPr>
-            <m:t>u+h</m:t>
-          </m:r>
-          <m:r>
-            <w:rPr>
-              <w:rFonts w:ascii="Cambria Math" w:eastAsiaTheme="minorEastAsia" w:hAnsi="Cambria Math"/>
-            </w:rPr>
-            <m:t>⋅</m:t>
-          </m:r>
-          <m:r>
-            <w:rPr>
-              <w:rFonts w:ascii="Cambria Math" w:eastAsiaTheme="minorEastAsia" w:hAnsi="Cambria Math"/>
-            </w:rPr>
-            <m:t>v+1)</m:t>
+            <m:t>1=γ(g⋅u+h⋅v+1)</m:t>
           </m:r>
         </m:oMath>
       </m:oMathPara>
@@ -1071,13 +998,7 @@
             <w:rPr>
               <w:rFonts w:ascii="Cambria Math" w:eastAsiaTheme="minorEastAsia" w:hAnsi="Cambria Math"/>
             </w:rPr>
-            <m:t>x</m:t>
-          </m:r>
-          <m:r>
-            <w:rPr>
-              <w:rFonts w:ascii="Cambria Math" w:eastAsiaTheme="minorEastAsia" w:hAnsi="Cambria Math"/>
-            </w:rPr>
-            <m:t>⋅</m:t>
+            <m:t>x⋅</m:t>
           </m:r>
           <m:d>
             <m:dPr>
@@ -1119,13 +1040,7 @@
             <w:rPr>
               <w:rFonts w:ascii="Cambria Math" w:eastAsiaTheme="minorEastAsia" w:hAnsi="Cambria Math"/>
             </w:rPr>
-            <m:t>y</m:t>
-          </m:r>
-          <m:r>
-            <w:rPr>
-              <w:rFonts w:ascii="Cambria Math" w:eastAsiaTheme="minorEastAsia" w:hAnsi="Cambria Math"/>
-            </w:rPr>
-            <m:t>⋅</m:t>
+            <m:t>y⋅</m:t>
           </m:r>
           <m:d>
             <m:dPr>
@@ -1182,43 +1097,7 @@
               <w:rFonts w:ascii="Cambria Math" w:eastAsiaTheme="minorEastAsia" w:hAnsi="Cambria Math"/>
             </w:rPr>
             <w:lastRenderedPageBreak/>
-            <m:t>u⋅a+v</m:t>
-          </m:r>
-          <m:r>
-            <w:rPr>
-              <w:rFonts w:ascii="Cambria Math" w:eastAsiaTheme="minorEastAsia" w:hAnsi="Cambria Math"/>
-            </w:rPr>
-            <m:t>⋅</m:t>
-          </m:r>
-          <m:r>
-            <w:rPr>
-              <w:rFonts w:ascii="Cambria Math" w:eastAsiaTheme="minorEastAsia" w:hAnsi="Cambria Math"/>
-            </w:rPr>
-            <m:t>b+c-xu</m:t>
-          </m:r>
-          <m:r>
-            <w:rPr>
-              <w:rFonts w:ascii="Cambria Math" w:eastAsiaTheme="minorEastAsia" w:hAnsi="Cambria Math"/>
-            </w:rPr>
-            <m:t>⋅</m:t>
-          </m:r>
-          <m:r>
-            <w:rPr>
-              <w:rFonts w:ascii="Cambria Math" w:eastAsiaTheme="minorEastAsia" w:hAnsi="Cambria Math"/>
-            </w:rPr>
-            <m:t>g-xv</m:t>
-          </m:r>
-          <m:r>
-            <w:rPr>
-              <w:rFonts w:ascii="Cambria Math" w:eastAsiaTheme="minorEastAsia" w:hAnsi="Cambria Math"/>
-            </w:rPr>
-            <m:t>⋅</m:t>
-          </m:r>
-          <m:r>
-            <w:rPr>
-              <w:rFonts w:ascii="Cambria Math" w:eastAsiaTheme="minorEastAsia" w:hAnsi="Cambria Math"/>
-            </w:rPr>
-            <m:t>h-x=0</m:t>
+            <m:t>u⋅a+v⋅b+c-xu⋅g-xv⋅h-x=0</m:t>
           </m:r>
         </m:oMath>
       </m:oMathPara>
@@ -1236,13 +1115,7 @@
             <w:rPr>
               <w:rFonts w:ascii="Cambria Math" w:eastAsiaTheme="minorEastAsia" w:hAnsi="Cambria Math"/>
             </w:rPr>
-            <m:t>d⋅u+e⋅v+f</m:t>
-          </m:r>
-          <m:r>
-            <w:rPr>
-              <w:rFonts w:ascii="Cambria Math" w:eastAsiaTheme="minorEastAsia" w:hAnsi="Cambria Math"/>
-            </w:rPr>
-            <m:t>-yu⋅g-yv⋅h-y=0</m:t>
+            <m:t>d⋅u+e⋅v+f-yu⋅g-yv⋅h-y=0</m:t>
           </m:r>
         </m:oMath>
       </m:oMathPara>
@@ -1651,13 +1524,7 @@
           <w:rPr>
             <w:rFonts w:ascii="Cambria Math" w:eastAsiaTheme="minorEastAsia" w:hAnsi="Cambria Math"/>
           </w:rPr>
-          <m:t>9</m:t>
-        </m:r>
-        <m:r>
-          <w:rPr>
-            <w:rFonts w:ascii="Cambria Math" w:eastAsiaTheme="minorEastAsia" w:hAnsi="Cambria Math"/>
-          </w:rPr>
-          <m:t>×2N</m:t>
+          <m:t>9×2N</m:t>
         </m:r>
       </m:oMath>
       <w:r>
@@ -1752,7 +1619,75 @@
         <w:rPr>
           <w:rFonts w:eastAsiaTheme="minorEastAsia"/>
         </w:rPr>
-        <w:t>Taking 2 pictures side by side, we have implemented a manual feature matcher that is sensitive to the order in which the points are chosen.</w:t>
+        <w:t xml:space="preserve">Taking 2 pictures </w:t>
+      </w:r>
+      <w:r>
+        <w:rPr>
+          <w:rFonts w:eastAsiaTheme="minorEastAsia"/>
+        </w:rPr>
+        <w:t xml:space="preserve">as </w:t>
+      </w:r>
+      <w:r>
+        <w:rPr>
+          <w:rFonts w:eastAsiaTheme="minorEastAsia"/>
+        </w:rPr>
+        <w:t>different subplots, side b</w:t>
+      </w:r>
+      <w:r>
+        <w:rPr>
+          <w:rFonts w:eastAsiaTheme="minorEastAsia"/>
+        </w:rPr>
+        <w:t xml:space="preserve">y side, we have implemented a manual feature matcher that </w:t>
+      </w:r>
+      <w:r>
+        <w:rPr>
+          <w:rFonts w:eastAsiaTheme="minorEastAsia"/>
+        </w:rPr>
+        <w:t xml:space="preserve">enables choosing </w:t>
+      </w:r>
+      <w:r>
+        <w:rPr>
+          <w:rFonts w:eastAsiaTheme="minorEastAsia"/>
+        </w:rPr>
+        <w:t>point</w:t>
+      </w:r>
+      <w:r>
+        <w:rPr>
+          <w:rFonts w:eastAsiaTheme="minorEastAsia"/>
+        </w:rPr>
+        <w:t xml:space="preserve"> matches</w:t>
+      </w:r>
+      <w:r>
+        <w:rPr>
+          <w:rFonts w:eastAsiaTheme="minorEastAsia"/>
+        </w:rPr>
+        <w:t xml:space="preserve"> </w:t>
+      </w:r>
+      <w:r>
+        <w:rPr>
+          <w:rFonts w:eastAsiaTheme="minorEastAsia"/>
+        </w:rPr>
+        <w:t xml:space="preserve">between the two images in the following order: START -&gt; </w:t>
+      </w:r>
+      <w:bookmarkStart w:id="0" w:name="_GoBack"/>
+      <w:bookmarkEnd w:id="0"/>
+      <w:r>
+        <w:rPr>
+          <w:rFonts w:eastAsiaTheme="minorEastAsia"/>
+        </w:rPr>
+        <w:t xml:space="preserve">Left -&gt; Right -&gt; Left -&gt; Right -&gt; … -&gt; Left -&gt; Right </w:t>
+      </w:r>
+      <w:r>
+        <w:rPr>
+          <w:rFonts w:eastAsiaTheme="minorEastAsia"/>
+        </w:rPr>
+        <w:sym w:font="Wingdings" w:char="F0E0"/>
+      </w:r>
+      <w:r>
+        <w:rPr>
+          <w:rFonts w:eastAsiaTheme="minorEastAsia"/>
+        </w:rPr>
+        <w:t xml:space="preserve"> END</w:t>
       </w:r>
     </w:p>
     <w:p>
@@ -1962,7 +1897,6 @@
         <w:rPr>
           <w:rFonts w:eastAsiaTheme="minorEastAsia"/>
         </w:rPr>
-        <w:lastRenderedPageBreak/>
         <w:t>Q2.3</w:t>
       </w:r>
     </w:p>
@@ -2047,31 +1981,7 @@
         <w:rPr>
           <w:rFonts w:eastAsiaTheme="minorEastAsia"/>
         </w:rPr>
-        <w:t xml:space="preserve">), using a reverse transform of H. The resulting coordinates are </w:t>
-      </w:r>
-      <w:r>
-        <w:rPr>
-          <w:rFonts w:eastAsiaTheme="minorEastAsia"/>
-        </w:rPr>
-        <w:t>check</w:t>
-      </w:r>
-      <w:r>
-        <w:rPr>
-          <w:rFonts w:eastAsiaTheme="minorEastAsia"/>
-        </w:rPr>
-        <w:t>ed</w:t>
-      </w:r>
-      <w:r>
-        <w:rPr>
-          <w:rFonts w:eastAsiaTheme="minorEastAsia"/>
-        </w:rPr>
-        <w:t xml:space="preserve"> if in bounds</w:t>
-      </w:r>
-      <w:r>
-        <w:rPr>
-          <w:rFonts w:eastAsiaTheme="minorEastAsia"/>
-        </w:rPr>
-        <w:t xml:space="preserve"> and interpolated with </w:t>
+        <w:t xml:space="preserve">), using a reverse transform of H. The resulting coordinates are checked if in bounds and interpolated with </w:t>
       </w:r>
       <w:proofErr w:type="spellStart"/>
       <w:r>
@@ -2190,7 +2100,6 @@
         <w:t xml:space="preserve">stitching can be as good as </w:t>
       </w:r>
       <w:proofErr w:type="spellStart"/>
-      <w:proofErr w:type="gramStart"/>
       <w:r>
         <w:rPr>
           <w:rFonts w:eastAsiaTheme="minorEastAsia"/>
@@ -2198,7 +2107,6 @@
         <w:t>it’s</w:t>
       </w:r>
       <w:proofErr w:type="spellEnd"/>
-      <w:proofErr w:type="gramEnd"/>
       <w:r>
         <w:rPr>
           <w:rFonts w:eastAsiaTheme="minorEastAsia"/>
@@ -2463,6 +2371,7 @@
           <w:szCs w:val="20"/>
           <w:shd w:val="clear" w:color="auto" w:fill="FFFFFF"/>
         </w:rPr>
+        <w:lastRenderedPageBreak/>
         <w:t>Q2.7</w:t>
       </w:r>
     </w:p>
@@ -2484,7 +2393,6 @@
           <w:szCs w:val="20"/>
           <w:shd w:val="clear" w:color="auto" w:fill="FFFFFF"/>
         </w:rPr>
-        <w:lastRenderedPageBreak/>
         <w:t>First</w:t>
       </w:r>
       <w:proofErr w:type="gramEnd"/>
@@ -2724,7 +2632,7 @@
 </file>
 
 <file path=word/numbering.xml><?xml version="1.0" encoding="utf-8"?>
-<w:numbering xmlns:wpc="http://schemas.microsoft.com/office/word/2010/wordprocessingCanvas" xmlns:cx="http://schemas.microsoft.com/office/drawing/2014/chartex" xmlns:cx1="http://schemas.microsoft.com/office/drawing/2015/9/8/chartex" xmlns:cx2="http://schemas.microsoft.com/office/drawing/2015/10/21/chartex" xmlns:cx3="http://schemas.microsoft.com/office/drawing/2016/5/9/chartex" xmlns:cx4="http://schemas.microsoft.com/office/drawing/2016/5/10/chartex" xmlns:cx5="http://schemas.microsoft.com/office/drawing/2016/5/11/chartex" xmlns:cx6="http://schemas.microsoft.com/office/drawing/2016/5/12/chartex" xmlns:cx7="http://schemas.microsoft.com/office/drawing/2016/5/13/chartex" xmlns:cx8="http://schemas.microsoft.com/office/drawing/2016/5/14/chartex" xmlns:mc="http://schemas.openxmlformats.org/markup-compatibility/2006" xmlns:aink="http://schemas.microsoft.com/office/drawing/2016/ink" xmlns:am3d="http://schemas.microsoft.com/office/drawing/2017/model3d" xmlns:o="urn:schemas-microsoft-com:office:office" xmlns:r="http://schemas.openxmlformats.org/officeDocument/2006/relationships" xmlns:m="http://schemas.openxmlformats.org/officeDocument/2006/math" xmlns:v="urn:schemas-microsoft-com:vml" xmlns:wp14="http://schemas.microsoft.com/office/word/2010/wordprocessingDrawing" xmlns:wp="http://schemas.openxmlformats.org/drawingml/2006/wordprocessingDrawing" xmlns:w10="urn:schemas-microsoft-com:office:word" xmlns:w="http://schemas.openxmlformats.org/wordprocessingml/2006/main" xmlns:w14="http://schemas.microsoft.com/office/word/2010/wordml" xmlns:w15="http://schemas.microsoft.com/office/word/2012/wordml" xmlns:w16cex="http://schemas.microsoft.com/office/word/2018/wordml/cex" xmlns:w16cid="http://schemas.microsoft.com/office/word/2016/wordml/cid" xmlns:w16="http://schemas.microsoft.com/office/word/2018/wordml" xmlns:w16se="http://schemas.microsoft.com/office/word/2015/wordml/symex" xmlns:wpg="http://schemas.microsoft.com/office/word/2010/wordprocessingGroup" xmlns:wpi="http://schemas.microsoft.com/office/word/2010/wordprocessingInk" xmlns:wne="http://schemas.microsoft.com/office/word/2006/wordml" xmlns:wps="http://schemas.microsoft.com/office/word/2010/wordprocessingShape" mc:Ignorable="w14 w15 w16se w16cid w16 w16cex wp14">
+<w:numbering xmlns:wpc="http://schemas.microsoft.com/office/word/2010/wordprocessingCanvas" xmlns:cx="http://schemas.microsoft.com/office/drawing/2014/chartex" xmlns:cx1="http://schemas.microsoft.com/office/drawing/2015/9/8/chartex" xmlns:cx2="http://schemas.microsoft.com/office/drawing/2015/10/21/chartex" xmlns:cx3="http://schemas.microsoft.com/office/drawing/2016/5/9/chartex" xmlns:cx4="http://schemas.microsoft.com/office/drawing/2016/5/10/chartex" xmlns:cx5="http://schemas.microsoft.com/office/drawing/2016/5/11/chartex" xmlns:cx6="http://schemas.microsoft.com/office/drawing/2016/5/12/chartex" xmlns:cx7="http://schemas.microsoft.com/office/drawing/2016/5/13/chartex" xmlns:cx8="http://schemas.microsoft.com/office/drawing/2016/5/14/chartex" xmlns:mc="http://schemas.openxmlformats.org/markup-compatibility/2006" xmlns:aink="http://schemas.microsoft.com/office/drawing/2016/ink" xmlns:am3d="http://schemas.microsoft.com/office/drawing/2017/model3d" xmlns:o="urn:schemas-microsoft-com:office:office" xmlns:r="http://schemas.openxmlformats.org/officeDocument/2006/relationships" xmlns:m="http://schemas.openxmlformats.org/officeDocument/2006/math" xmlns:v="urn:schemas-microsoft-com:vml" xmlns:wp14="http://schemas.microsoft.com/office/word/2010/wordprocessingDrawing" xmlns:wp="http://schemas.openxmlformats.org/drawingml/2006/wordprocessingDrawing" xmlns:w10="urn:schemas-microsoft-com:office:word" xmlns:w="http://schemas.openxmlformats.org/wordprocessingml/2006/main" xmlns:w14="http://schemas.microsoft.com/office/word/2010/wordml" xmlns:w15="http://schemas.microsoft.com/office/word/2012/wordml" xmlns:w16cid="http://schemas.microsoft.com/office/word/2016/wordml/cid" xmlns:w16se="http://schemas.microsoft.com/office/word/2015/wordml/symex" xmlns:wpg="http://schemas.microsoft.com/office/word/2010/wordprocessingGroup" xmlns:wpi="http://schemas.microsoft.com/office/word/2010/wordprocessingInk" xmlns:wne="http://schemas.microsoft.com/office/word/2006/wordml" xmlns:wps="http://schemas.microsoft.com/office/word/2010/wordprocessingShape" mc:Ignorable="w14 w15 w16se w16cid wp14">
   <w:abstractNum w:abstractNumId="0" w15:restartNumberingAfterBreak="0">
     <w:nsid w:val="14511F2C"/>
     <w:multiLevelType w:val="hybridMultilevel"/>
@@ -3077,7 +2985,7 @@
 </file>
 
 <file path=word/styles.xml><?xml version="1.0" encoding="utf-8"?>
-<w:styles xmlns:mc="http://schemas.openxmlformats.org/markup-compatibility/2006" xmlns:r="http://schemas.openxmlformats.org/officeDocument/2006/relationships" xmlns:w="http://schemas.openxmlformats.org/wordprocessingml/2006/main" xmlns:w14="http://schemas.microsoft.com/office/word/2010/wordml" xmlns:w15="http://schemas.microsoft.com/office/word/2012/wordml" xmlns:w16cex="http://schemas.microsoft.com/office/word/2018/wordml/cex" xmlns:w16cid="http://schemas.microsoft.com/office/word/2016/wordml/cid" xmlns:w16="http://schemas.microsoft.com/office/word/2018/wordml" xmlns:w16se="http://schemas.microsoft.com/office/word/2015/wordml/symex" mc:Ignorable="w14 w15 w16se w16cid w16 w16cex">
+<w:styles xmlns:mc="http://schemas.openxmlformats.org/markup-compatibility/2006" xmlns:r="http://schemas.openxmlformats.org/officeDocument/2006/relationships" xmlns:w="http://schemas.openxmlformats.org/wordprocessingml/2006/main" xmlns:w14="http://schemas.microsoft.com/office/word/2010/wordml" xmlns:w15="http://schemas.microsoft.com/office/word/2012/wordml" xmlns:w16cid="http://schemas.microsoft.com/office/word/2016/wordml/cid" xmlns:w16se="http://schemas.microsoft.com/office/word/2015/wordml/symex" mc:Ignorable="w14 w15 w16se w16cid">
   <w:docDefaults>
     <w:rPrDefault>
       <w:rPr>

</xml_diff>